<commit_message>
update URL's Fav - front / back
</commit_message>
<xml_diff>
--- a/Checklist requisições.docx
+++ b/Checklist requisições.docx
@@ -1244,6 +1244,7 @@
           <w:rFonts w:ascii="Times New Roman" w:eastAsia="Times New Roman" w:hAnsi="Times New Roman" w:cs="Times New Roman"/>
           <w:sz w:val="24"/>
           <w:szCs w:val="24"/>
+          <w:u w:val="single"/>
           <w:lang w:eastAsia="pt-BR"/>
         </w:rPr>
       </w:pPr>
@@ -1453,6 +1454,34 @@
           <w:lang w:eastAsia="pt-BR"/>
         </w:rPr>
         <w:t xml:space="preserve"> ))]</w:t>
+      </w:r>
+      <w:r>
+        <w:rPr>
+          <w:rFonts w:ascii="Arial" w:eastAsia="Times New Roman" w:hAnsi="Arial" w:cs="Arial"/>
+          <w:color w:val="000000"/>
+          <w:lang w:eastAsia="pt-BR"/>
+        </w:rPr>
+        <w:t xml:space="preserve"> </w:t>
+      </w:r>
+      <w:r>
+        <w:rPr>
+          <w:rFonts w:ascii="Arial" w:eastAsia="Times New Roman" w:hAnsi="Arial" w:cs="Arial"/>
+          <w:color w:val="000000"/>
+          <w:sz w:val="20"/>
+          <w:szCs w:val="20"/>
+          <w:lang w:eastAsia="pt-BR"/>
+        </w:rPr>
+        <w:t xml:space="preserve">== </w:t>
+      </w:r>
+      <w:r>
+        <w:rPr>
+          <w:rFonts w:ascii="Arial" w:eastAsia="Times New Roman" w:hAnsi="Arial" w:cs="Arial"/>
+          <w:color w:val="00B050"/>
+          <w:sz w:val="20"/>
+          <w:szCs w:val="20"/>
+          <w:lang w:eastAsia="pt-BR"/>
+        </w:rPr>
+        <w:t>FEITO</w:t>
       </w:r>
     </w:p>
     <w:p>

</xml_diff>